<commit_message>
go go go !
</commit_message>
<xml_diff>
--- a/write-up.docx
+++ b/write-up.docx
@@ -108,12 +108,7 @@
       </w:r>
       <w:proofErr w:type="spellEnd"/>
       <w:r>
-        <w:t>, which has music lyrics that can be searched by artist and track title (among ot</w:t>
-      </w:r>
-      <w:bookmarkStart w:id="0" w:name="_GoBack"/>
-      <w:bookmarkEnd w:id="0"/>
-      <w:r>
-        <w:t xml:space="preserve">her data). After many tries, I discovered that there was one row in my </w:t>
+        <w:t xml:space="preserve">, which has music lyrics that can be searched by artist and track title (among other data). After many tries, I discovered that there was one row in my </w:t>
       </w:r>
       <w:proofErr w:type="spellStart"/>
       <w:r>
@@ -156,13 +151,11 @@
       <w:r>
         <w:t xml:space="preserve"> loop to fill in the </w:t>
       </w:r>
-      <w:proofErr w:type="gramStart"/>
-      <w:r>
-        <w:t>lyrics</w:t>
-      </w:r>
-      <w:proofErr w:type="gramEnd"/>
-      <w:r>
-        <w:t xml:space="preserve"> column using iterative calls to </w:t>
+      <w:r>
+        <w:t>‘lyrics’</w:t>
+      </w:r>
+      <w:r>
+        <w:t xml:space="preserve"> column using calls to </w:t>
       </w:r>
       <w:proofErr w:type="spellStart"/>
       <w:r>
@@ -253,6 +246,17 @@
       <w:r>
         <w:t xml:space="preserve"> and converted it to a JSON format, allowing me to isolate the text of the lyrics by dictionary indexing, and inserting them in to the ‘lyrics’ column.</w:t>
       </w:r>
+      <w:r>
+        <w:t xml:space="preserve"> </w:t>
+      </w:r>
+      <w:proofErr w:type="spellStart"/>
+      <w:r>
+        <w:t>Musixmatch’s</w:t>
+      </w:r>
+      <w:proofErr w:type="spellEnd"/>
+      <w:r>
+        <w:t xml:space="preserve"> API filled almost all remaining rows with lyrics, six songs still left </w:t>
+      </w:r>
     </w:p>
     <w:p>
       <w:r>
@@ -260,46 +264,173 @@
       </w:r>
       <w:proofErr w:type="spellStart"/>
       <w:r>
-        <w:t>lyrisc_df</w:t>
-      </w:r>
-      <w:proofErr w:type="spellEnd"/>
-      <w:r>
-        <w:t xml:space="preserve"> using abbreviated </w:t>
+        <w:t>lyri</w:t>
+      </w:r>
+      <w:r>
+        <w:t>cs</w:t>
+      </w:r>
+      <w:r>
+        <w:t>_df</w:t>
+      </w:r>
+      <w:proofErr w:type="spellEnd"/>
+      <w:r>
+        <w:t xml:space="preserve">, I concatenated </w:t>
+      </w:r>
+      <w:proofErr w:type="spellStart"/>
+      <w:r>
+        <w:t>empty_df</w:t>
+      </w:r>
+      <w:proofErr w:type="spellEnd"/>
+      <w:r>
+        <w:t xml:space="preserve"> and </w:t>
+      </w:r>
+      <w:proofErr w:type="spellStart"/>
+      <w:r>
+        <w:t>lyrics_df</w:t>
+      </w:r>
+      <w:proofErr w:type="spellEnd"/>
+      <w:r>
+        <w:t xml:space="preserve">, to make </w:t>
+      </w:r>
+      <w:proofErr w:type="spellStart"/>
+      <w:r>
+        <w:t>all_lyrics</w:t>
+      </w:r>
+      <w:proofErr w:type="spellEnd"/>
+      <w:r>
+        <w:t>. T</w:t>
+      </w:r>
+      <w:r>
+        <w:t xml:space="preserve">he lyrics unfortunately retained ‘\n’ characters, which interfere with reading the lyrics as you sing along, so it was decided that the ‘\n’ characters must go. </w:t>
+      </w:r>
+      <w:r>
+        <w:t xml:space="preserve"> For this, I used </w:t>
+      </w:r>
+      <w:proofErr w:type="spellStart"/>
+      <w:r>
+        <w:t>re.sub</w:t>
+      </w:r>
+      <w:proofErr w:type="spellEnd"/>
+      <w:r>
+        <w:t xml:space="preserve"> in an </w:t>
+      </w:r>
+      <w:proofErr w:type="spellStart"/>
+      <w:r>
+        <w:t>iterrows</w:t>
+      </w:r>
+      <w:proofErr w:type="spellEnd"/>
+      <w:r>
+        <w:t xml:space="preserve"> loop to remove ‘\n’ from the ‘lyrics’ column</w:t>
+      </w:r>
+      <w:r>
+        <w:t>.</w:t>
       </w:r>
     </w:p>
     <w:p>
       <w:r>
-        <w:t xml:space="preserve">The lyrics unfortunately retained ‘\n’ characters, which interfere with reading the lyrics as you sing along, so it was decided that the ‘\n’ characters must go. </w:t>
-      </w:r>
-      <w:r>
-        <w:t xml:space="preserve"> For this, I used </w:t>
-      </w:r>
-      <w:proofErr w:type="spellStart"/>
-      <w:r>
-        <w:t>re.sub</w:t>
-      </w:r>
-      <w:proofErr w:type="spellEnd"/>
-      <w:r>
-        <w:t xml:space="preserve"> in an </w:t>
-      </w:r>
-      <w:proofErr w:type="spellStart"/>
-      <w:r>
-        <w:t>iterrows</w:t>
-      </w:r>
-      <w:proofErr w:type="spellEnd"/>
-      <w:r>
-        <w:t xml:space="preserve"> loop to remove ‘\n’ from the ‘lyrics’ column then </w:t>
-      </w:r>
-      <w:proofErr w:type="spellStart"/>
-      <w:r>
-        <w:t>cheched</w:t>
-      </w:r>
-      <w:proofErr w:type="spellEnd"/>
-      <w:r>
-        <w:t xml:space="preserve"> the </w:t>
+        <w:t xml:space="preserve">Having the </w:t>
+      </w:r>
+      <w:proofErr w:type="gramStart"/>
+      <w:r>
+        <w:t>data</w:t>
+      </w:r>
+      <w:proofErr w:type="gramEnd"/>
+      <w:r>
+        <w:t xml:space="preserve"> I needed, I created a new database in Mongo called </w:t>
+      </w:r>
+      <w:proofErr w:type="spellStart"/>
+      <w:r>
+        <w:t>music_db</w:t>
+      </w:r>
+      <w:proofErr w:type="spellEnd"/>
+      <w:r>
+        <w:t xml:space="preserve">.  I added four collections to </w:t>
+      </w:r>
+      <w:proofErr w:type="spellStart"/>
+      <w:r>
+        <w:t>theis</w:t>
+      </w:r>
+      <w:proofErr w:type="spellEnd"/>
+      <w:r>
+        <w:t xml:space="preserve"> database: songs, artists, lyrics, and words. I posted the data from </w:t>
+      </w:r>
+      <w:proofErr w:type="spellStart"/>
+      <w:r>
+        <w:t>songs_df</w:t>
+      </w:r>
+      <w:proofErr w:type="spellEnd"/>
+      <w:r>
+        <w:t xml:space="preserve">, </w:t>
+      </w:r>
+      <w:proofErr w:type="spellStart"/>
+      <w:r>
+        <w:t>artists_df</w:t>
+      </w:r>
+      <w:proofErr w:type="spellEnd"/>
+      <w:r>
+        <w:t xml:space="preserve">, </w:t>
+      </w:r>
+      <w:r>
+        <w:t xml:space="preserve">and </w:t>
+      </w:r>
+      <w:proofErr w:type="spellStart"/>
+      <w:r>
+        <w:t>all_lyrics</w:t>
+      </w:r>
+      <w:proofErr w:type="spellEnd"/>
+      <w:r>
+        <w:t xml:space="preserve"> into their respective Mongo collections. I used the find function to validate that the data had been posted to Mongo, and found that the lyrics appeared in Mongo with ‘\n’ between the lines of the </w:t>
+      </w:r>
+      <w:r>
+        <w:lastRenderedPageBreak/>
+        <w:t xml:space="preserve">songs, even though they had been removed from the </w:t>
+      </w:r>
+      <w:proofErr w:type="spellStart"/>
+      <w:r>
+        <w:t>all_lyrics</w:t>
+      </w:r>
+      <w:proofErr w:type="spellEnd"/>
+      <w:r>
+        <w:t xml:space="preserve"> </w:t>
+      </w:r>
+      <w:proofErr w:type="spellStart"/>
+      <w:r>
+        <w:t>dataframe</w:t>
+      </w:r>
+      <w:proofErr w:type="spellEnd"/>
+      <w:r>
+        <w:t xml:space="preserve"> before the data was loaded into Mongo. Is this something I could have avoided by using SQL?</w:t>
       </w:r>
     </w:p>
-    <w:p/>
+    <w:p>
+      <w:r>
+        <w:t xml:space="preserve">Last but not least, </w:t>
+      </w:r>
+      <w:r>
+        <w:t xml:space="preserve">in order to analyze the language used in these music lyrics, I split the lyrics into a list called wordcount, which I then turned into a </w:t>
+      </w:r>
+      <w:proofErr w:type="spellStart"/>
+      <w:r>
+        <w:t>dataframe</w:t>
+      </w:r>
+      <w:proofErr w:type="spellEnd"/>
+      <w:r>
+        <w:t xml:space="preserve"> of words on which I could apply value counts to figure out the frequency with which each word was used, then created a </w:t>
+      </w:r>
+      <w:proofErr w:type="spellStart"/>
+      <w:r>
+        <w:t>dataframe</w:t>
+      </w:r>
+      <w:proofErr w:type="spellEnd"/>
+      <w:r>
+        <w:t xml:space="preserve"> of words and their frequency of use that I posted to the words collection in Mong</w:t>
+      </w:r>
+      <w:bookmarkStart w:id="0" w:name="_GoBack"/>
+      <w:bookmarkEnd w:id="0"/>
+      <w:r>
+        <w:t>o.</w:t>
+      </w:r>
+    </w:p>
     <w:sectPr>
       <w:pgSz w:w="12240" w:h="15840"/>
       <w:pgMar w:top="1440" w:right="1440" w:bottom="1440" w:left="1440" w:header="720" w:footer="720" w:gutter="0"/>

</xml_diff>